<commit_message>
Se añade el fichero para operadores.
</commit_message>
<xml_diff>
--- a/teoria/Facil_Java_manual_JorgeMoya.docx
+++ b/teoria/Facil_Java_manual_JorgeMoya.docx
@@ -6,7 +6,7 @@
       <mc:Choice Requires="v"/>
       <mc:Fallback>
         <w:drawing>
-          <wp:inline distT="0" distB="0" distL="0" distR="0" wp14:anchorId="2DD1FF47" wp14:editId="6C3B13BE">
+          <wp:inline distT="0" distB="0" distL="0" distR="0" wp14:anchorId="4C156875" wp14:editId="6C55307C">
             <wp:extent cx="0" cy="0"/>
             <wp:effectExtent l="0" t="0" r="0" b="0"/>
             <wp:docPr id="1" name="Rectangle 1">
@@ -4640,11 +4640,9 @@
       <w:pPr>
         <w:pStyle w:val="Titulo3"/>
       </w:pPr>
-      <w:bookmarkStart w:id="16" w:name="_Toc177667953"/>
-      <w:r>
-        <w:t>sALIDA DEL CODIGO</w:t>
-      </w:r>
-      <w:bookmarkEnd w:id="16"/>
+      <w:r>
+        <w:t>Salida del código</w:t>
+      </w:r>
     </w:p>
     <w:p/>
     <w:p>
@@ -4710,40 +4708,673 @@
       <w:pPr>
         <w:pStyle w:val="Titulos"/>
       </w:pPr>
-      <w:bookmarkStart w:id="17" w:name="_Toc177667954"/>
+      <w:bookmarkStart w:id="16" w:name="_Toc177667954"/>
       <w:r>
         <w:lastRenderedPageBreak/>
         <w:t>Operadores</w:t>
       </w:r>
+      <w:bookmarkEnd w:id="16"/>
+    </w:p>
+    <w:p>
+      <w:r>
+        <w:t>Los operadores son generalmente las personas que realizan una operación. Pero como esto es Java y no ciencias de la salud</w:t>
+      </w:r>
+      <w:r>
+        <w:t xml:space="preserve"> pues hay que dar otra explicación.</w:t>
+      </w:r>
+    </w:p>
+    <w:p>
+      <w:r>
+        <w:t>Los operadores en Java son símbolos que nos ayudan a realizar operaciones sobre 1,2 o las variables que sean, también pueden afectar a los valores.</w:t>
+      </w:r>
+    </w:p>
+    <w:p>
+      <w:pPr>
+        <w:pStyle w:val="subtitulos"/>
+      </w:pPr>
+      <w:bookmarkStart w:id="17" w:name="_Toc177667955"/>
+      <w:r>
+        <w:t>Operador</w:t>
+      </w:r>
       <w:bookmarkEnd w:id="17"/>
-    </w:p>
-    <w:p>
-      <w:r>
-        <w:t>Los operadores son generalmente las personas que realizan una operación. Pero como esto es Java y no ciencias de la salud</w:t>
-      </w:r>
-      <w:r>
-        <w:t xml:space="preserve"> pues hay que dar otra explicación.</w:t>
-      </w:r>
-    </w:p>
-    <w:p>
-      <w:r>
-        <w:t>Los operadores en Java son símbolos que nos ayudan a realizar operaciones sobre 1,2 o las variables que sean, también pueden afectar a los valores.</w:t>
+      <w:r>
+        <w:t>es</w:t>
+      </w:r>
+      <w:r>
+        <w:t xml:space="preserve"> </w:t>
+      </w:r>
+      <w:r>
+        <w:t>aritméticos</w:t>
+      </w:r>
+    </w:p>
+    <w:p>
+      <w:r>
+        <w:t>Estos operadores (</w:t>
+      </w:r>
+      <w:proofErr w:type="spellStart"/>
+      <w:r>
+        <w:t>simbolos</w:t>
+      </w:r>
+      <w:proofErr w:type="spellEnd"/>
+      <w:r>
+        <w:t>) nos permiten realizar operaciones matemáticas como la suma, resta, multiplicación, división y resto.</w:t>
+      </w:r>
+    </w:p>
+    <w:tbl>
+      <w:tblPr>
+        <w:tblStyle w:val="Tablaconcuadrcula"/>
+        <w:tblW w:w="0pt" w:type="auto"/>
+        <w:tblLook w:firstRow="1" w:lastRow="0" w:firstColumn="1" w:lastColumn="0" w:noHBand="0" w:noVBand="1"/>
+      </w:tblPr>
+      <w:tblGrid>
+        <w:gridCol w:w="3062"/>
+        <w:gridCol w:w="3092"/>
+        <w:gridCol w:w="2674"/>
+      </w:tblGrid>
+      <w:tr>
+        <w:tc>
+          <w:tcPr>
+            <w:tcW w:w="153.10pt" w:type="dxa"/>
+            <w:shd w:val="clear" w:color="auto" w:fill="ED7D31" w:themeFill="accent2"/>
+          </w:tcPr>
+          <w:p>
+            <w:pPr>
+              <w:jc w:val="center"/>
+            </w:pPr>
+            <w:r>
+              <w:t>Operador</w:t>
+            </w:r>
+          </w:p>
+        </w:tc>
+        <w:tc>
+          <w:tcPr>
+            <w:tcW w:w="154.60pt" w:type="dxa"/>
+            <w:shd w:val="clear" w:color="auto" w:fill="ED7D31" w:themeFill="accent2"/>
+          </w:tcPr>
+          <w:p>
+            <w:pPr>
+              <w:jc w:val="center"/>
+            </w:pPr>
+            <w:r>
+              <w:t>Operación</w:t>
+            </w:r>
+          </w:p>
+        </w:tc>
+        <w:tc>
+          <w:tcPr>
+            <w:tcW w:w="133.70pt" w:type="dxa"/>
+            <w:shd w:val="clear" w:color="auto" w:fill="ED7D31" w:themeFill="accent2"/>
+          </w:tcPr>
+          <w:p>
+            <w:pPr>
+              <w:jc w:val="center"/>
+            </w:pPr>
+            <w:r>
+              <w:t>Ejemplo</w:t>
+            </w:r>
+          </w:p>
+        </w:tc>
+      </w:tr>
+      <w:tr>
+        <w:tc>
+          <w:tcPr>
+            <w:tcW w:w="153.10pt" w:type="dxa"/>
+          </w:tcPr>
+          <w:p>
+            <w:pPr>
+              <w:jc w:val="center"/>
+            </w:pPr>
+            <w:r>
+              <w:t>+</w:t>
+            </w:r>
+          </w:p>
+        </w:tc>
+        <w:tc>
+          <w:tcPr>
+            <w:tcW w:w="154.60pt" w:type="dxa"/>
+          </w:tcPr>
+          <w:p>
+            <w:pPr>
+              <w:jc w:val="center"/>
+            </w:pPr>
+            <w:r>
+              <w:t>Suma</w:t>
+            </w:r>
+          </w:p>
+        </w:tc>
+        <w:tc>
+          <w:tcPr>
+            <w:tcW w:w="133.70pt" w:type="dxa"/>
+          </w:tcPr>
+          <w:p>
+            <w:pPr>
+              <w:jc w:val="center"/>
+            </w:pPr>
+            <w:r>
+              <w:t>A + b</w:t>
+            </w:r>
+          </w:p>
+        </w:tc>
+      </w:tr>
+      <w:tr>
+        <w:tc>
+          <w:tcPr>
+            <w:tcW w:w="153.10pt" w:type="dxa"/>
+          </w:tcPr>
+          <w:p>
+            <w:pPr>
+              <w:jc w:val="center"/>
+            </w:pPr>
+            <w:r>
+              <w:t>-</w:t>
+            </w:r>
+          </w:p>
+        </w:tc>
+        <w:tc>
+          <w:tcPr>
+            <w:tcW w:w="154.60pt" w:type="dxa"/>
+          </w:tcPr>
+          <w:p>
+            <w:pPr>
+              <w:jc w:val="center"/>
+            </w:pPr>
+            <w:r>
+              <w:t>Resta</w:t>
+            </w:r>
+          </w:p>
+        </w:tc>
+        <w:tc>
+          <w:tcPr>
+            <w:tcW w:w="133.70pt" w:type="dxa"/>
+          </w:tcPr>
+          <w:p>
+            <w:pPr>
+              <w:jc w:val="center"/>
+            </w:pPr>
+            <w:r>
+              <w:t>A – b</w:t>
+            </w:r>
+          </w:p>
+        </w:tc>
+      </w:tr>
+      <w:tr>
+        <w:tc>
+          <w:tcPr>
+            <w:tcW w:w="153.10pt" w:type="dxa"/>
+          </w:tcPr>
+          <w:p>
+            <w:pPr>
+              <w:jc w:val="center"/>
+            </w:pPr>
+            <w:r>
+              <w:t>*</w:t>
+            </w:r>
+          </w:p>
+        </w:tc>
+        <w:tc>
+          <w:tcPr>
+            <w:tcW w:w="154.60pt" w:type="dxa"/>
+          </w:tcPr>
+          <w:p>
+            <w:pPr>
+              <w:jc w:val="center"/>
+            </w:pPr>
+            <w:r>
+              <w:t>Multiplicación</w:t>
+            </w:r>
+          </w:p>
+        </w:tc>
+        <w:tc>
+          <w:tcPr>
+            <w:tcW w:w="133.70pt" w:type="dxa"/>
+          </w:tcPr>
+          <w:p>
+            <w:pPr>
+              <w:jc w:val="center"/>
+            </w:pPr>
+            <w:r>
+              <w:t>A * b</w:t>
+            </w:r>
+          </w:p>
+        </w:tc>
+      </w:tr>
+      <w:tr>
+        <w:tc>
+          <w:tcPr>
+            <w:tcW w:w="153.10pt" w:type="dxa"/>
+          </w:tcPr>
+          <w:p>
+            <w:pPr>
+              <w:jc w:val="center"/>
+            </w:pPr>
+            <w:r>
+              <w:t>/</w:t>
+            </w:r>
+          </w:p>
+        </w:tc>
+        <w:tc>
+          <w:tcPr>
+            <w:tcW w:w="154.60pt" w:type="dxa"/>
+          </w:tcPr>
+          <w:p>
+            <w:pPr>
+              <w:jc w:val="center"/>
+            </w:pPr>
+            <w:r>
+              <w:t>División</w:t>
+            </w:r>
+          </w:p>
+        </w:tc>
+        <w:tc>
+          <w:tcPr>
+            <w:tcW w:w="133.70pt" w:type="dxa"/>
+          </w:tcPr>
+          <w:p>
+            <w:pPr>
+              <w:jc w:val="center"/>
+            </w:pPr>
+            <w:r>
+              <w:t>A / b</w:t>
+            </w:r>
+          </w:p>
+        </w:tc>
+      </w:tr>
+      <w:tr>
+        <w:tc>
+          <w:tcPr>
+            <w:tcW w:w="153.10pt" w:type="dxa"/>
+          </w:tcPr>
+          <w:p>
+            <w:pPr>
+              <w:jc w:val="center"/>
+            </w:pPr>
+            <w:r>
+              <w:t>%</w:t>
+            </w:r>
+          </w:p>
+        </w:tc>
+        <w:tc>
+          <w:tcPr>
+            <w:tcW w:w="154.60pt" w:type="dxa"/>
+          </w:tcPr>
+          <w:p>
+            <w:pPr>
+              <w:jc w:val="center"/>
+            </w:pPr>
+            <w:r>
+              <w:t>Resto de la división</w:t>
+            </w:r>
+          </w:p>
+        </w:tc>
+        <w:tc>
+          <w:tcPr>
+            <w:tcW w:w="133.70pt" w:type="dxa"/>
+          </w:tcPr>
+          <w:p>
+            <w:pPr>
+              <w:jc w:val="center"/>
+            </w:pPr>
+            <w:r>
+              <w:t>A % b</w:t>
+            </w:r>
+          </w:p>
+        </w:tc>
+      </w:tr>
+    </w:tbl>
+    <w:p/>
+    <w:p>
+      <w:pPr>
+        <w:pStyle w:val="Titulo3"/>
+      </w:pPr>
+      <w:r>
+        <w:t>Ejemplo</w:t>
+      </w:r>
+    </w:p>
+    <w:p>
+      <w:pPr>
+        <w:jc w:val="center"/>
+      </w:pPr>
+      <w:r>
+        <w:rPr>
+          <w:noProof/>
+        </w:rPr>
+        <w:drawing>
+          <wp:inline distT="0" distB="0" distL="0" distR="0" wp14:anchorId="7ECEABCF" wp14:editId="5378BBEE">
+            <wp:extent cx="4831612" cy="2098596"/>
+            <wp:effectExtent l="38100" t="38100" r="45720" b="35560"/>
+            <wp:docPr id="33" name="Imagen 33"/>
+            <wp:cNvGraphicFramePr>
+              <a:graphicFrameLocks xmlns:a="http://purl.oclc.org/ooxml/drawingml/main" noChangeAspect="1"/>
+            </wp:cNvGraphicFramePr>
+            <a:graphic xmlns:a="http://purl.oclc.org/ooxml/drawingml/main">
+              <a:graphicData uri="http://purl.oclc.org/ooxml/drawingml/picture">
+                <pic:pic xmlns:pic="http://purl.oclc.org/ooxml/drawingml/picture">
+                  <pic:nvPicPr>
+                    <pic:cNvPr id="33" name="Imagen 33"/>
+                    <pic:cNvPicPr/>
+                  </pic:nvPicPr>
+                  <pic:blipFill rotWithShape="1">
+                    <a:blip r:embed="rId40">
+                      <a:extLst>
+                        <a:ext uri="{28A0092B-C50C-407E-A947-70E740481C1C}">
+                          <a14:useLocalDpi xmlns:a14="http://schemas.microsoft.com/office/drawing/2010/main" val="0"/>
+                        </a:ext>
+                      </a:extLst>
+                    </a:blip>
+                    <a:srcRect l="6.901%" t="22.505%" r="6.985%" b="11.592%"/>
+                    <a:stretch/>
+                  </pic:blipFill>
+                  <pic:spPr bwMode="auto">
+                    <a:xfrm>
+                      <a:off x="0" y="0"/>
+                      <a:ext cx="4832845" cy="2099132"/>
+                    </a:xfrm>
+                    <a:prstGeom prst="rect">
+                      <a:avLst/>
+                    </a:prstGeom>
+                    <a:solidFill>
+                      <a:srgbClr val="FFFFFF"/>
+                    </a:solidFill>
+                    <a:ln w="28575" cap="flat" cmpd="sng" algn="ctr">
+                      <a:solidFill>
+                        <a:srgbClr val="ED7D31"/>
+                      </a:solidFill>
+                      <a:prstDash val="solid"/>
+                      <a:round/>
+                      <a:headEnd type="none" w="med" len="med"/>
+                      <a:tailEnd type="none" w="med" len="med"/>
+                      <a:extLst>
+                        <a:ext uri="{C807C97D-BFC1-408E-A445-0C87EB9F89A2}">
+                          <ask:lineSketchStyleProps xmlns:ask="http://schemas.microsoft.com/office/drawing/2018/sketchyshapes" sd="0">
+                            <a:custGeom>
+                              <a:avLst/>
+                              <a:gdLst/>
+                              <a:ahLst/>
+                              <a:cxnLst/>
+                              <a:rect l="0" t="0" r="0" b="0"/>
+                              <a:pathLst/>
+                            </a:custGeom>
+                            <ask:type/>
+                          </ask:lineSketchStyleProps>
+                        </a:ext>
+                      </a:extLst>
+                    </a:ln>
+                    <a:extLst>
+                      <a:ext uri="{53640926-AAD7-44D8-BBD7-CCE9431645EC}">
+                        <a14:shadowObscured xmlns:a14="http://schemas.microsoft.com/office/drawing/2010/main"/>
+                      </a:ext>
+                    </a:extLst>
+                  </pic:spPr>
+                </pic:pic>
+              </a:graphicData>
+            </a:graphic>
+          </wp:inline>
+        </w:drawing>
+      </w:r>
+    </w:p>
+    <w:p>
+      <w:r>
+        <w:t>Importante record</w:t>
+      </w:r>
+      <w:r>
+        <w:t>ar que sirven para variables (ejemplo de arriba) como para valores (por ejemplo: 3 + 2 ) te la hinco.</w:t>
+      </w:r>
+    </w:p>
+    <w:p/>
+    <w:p>
+      <w:pPr>
+        <w:suppressAutoHyphens w:val="0"/>
+        <w:spacing w:after="0pt" w:line="12pt" w:lineRule="auto"/>
+      </w:pPr>
+      <w:r>
+        <w:br w:type="page"/>
       </w:r>
     </w:p>
     <w:p>
       <w:pPr>
         <w:pStyle w:val="subtitulos"/>
       </w:pPr>
-      <w:bookmarkStart w:id="18" w:name="_Toc177667955"/>
-      <w:r>
-        <w:t>Operadores aritméticos</w:t>
-      </w:r>
-      <w:bookmarkEnd w:id="18"/>
-    </w:p>
+      <w:r>
+        <w:lastRenderedPageBreak/>
+        <w:t>Operadores relacionales</w:t>
+      </w:r>
+    </w:p>
+    <w:p>
+      <w:r>
+        <w:t xml:space="preserve">Los operadores de igualdad en Java nos sirven para comparar valores y/o variables entre ellas. </w:t>
+      </w:r>
+      <w:proofErr w:type="spellStart"/>
+      <w:r>
+        <w:t>Imaginate</w:t>
+      </w:r>
+      <w:proofErr w:type="spellEnd"/>
+      <w:r>
+        <w:t xml:space="preserve"> que quieres saber quien tiene menos ganas de vivir en tu grupo de amigos, con estos operadores podrías saberlo.</w:t>
+      </w:r>
+    </w:p>
+    <w:tbl>
+      <w:tblPr>
+        <w:tblStyle w:val="Tablaconcuadrcula"/>
+        <w:tblW w:w="0pt" w:type="auto"/>
+        <w:tblLook w:firstRow="1" w:lastRow="0" w:firstColumn="1" w:lastColumn="0" w:noHBand="0" w:noVBand="1"/>
+      </w:tblPr>
+      <w:tblGrid>
+        <w:gridCol w:w="2942"/>
+        <w:gridCol w:w="2943"/>
+        <w:gridCol w:w="2943"/>
+      </w:tblGrid>
+      <w:tr>
+        <w:tc>
+          <w:tcPr>
+            <w:tcW w:w="147.10pt" w:type="dxa"/>
+            <w:shd w:val="clear" w:color="auto" w:fill="ED7D31" w:themeFill="accent2"/>
+          </w:tcPr>
+          <w:p>
+            <w:pPr>
+              <w:jc w:val="center"/>
+            </w:pPr>
+            <w:r>
+              <w:t>Operador</w:t>
+            </w:r>
+          </w:p>
+        </w:tc>
+        <w:tc>
+          <w:tcPr>
+            <w:tcW w:w="147.15pt" w:type="dxa"/>
+            <w:shd w:val="clear" w:color="auto" w:fill="ED7D31" w:themeFill="accent2"/>
+          </w:tcPr>
+          <w:p>
+            <w:pPr>
+              <w:jc w:val="center"/>
+            </w:pPr>
+            <w:r>
+              <w:t>Operación</w:t>
+            </w:r>
+          </w:p>
+        </w:tc>
+        <w:tc>
+          <w:tcPr>
+            <w:tcW w:w="147.15pt" w:type="dxa"/>
+            <w:shd w:val="clear" w:color="auto" w:fill="ED7D31" w:themeFill="accent2"/>
+          </w:tcPr>
+          <w:p>
+            <w:pPr>
+              <w:jc w:val="center"/>
+            </w:pPr>
+            <w:r>
+              <w:t>Ejemplo</w:t>
+            </w:r>
+          </w:p>
+        </w:tc>
+      </w:tr>
+      <w:tr>
+        <w:tc>
+          <w:tcPr>
+            <w:tcW w:w="147.10pt" w:type="dxa"/>
+          </w:tcPr>
+          <w:p>
+            <w:pPr>
+              <w:jc w:val="center"/>
+            </w:pPr>
+            <w:r>
+              <w:t>==</w:t>
+            </w:r>
+          </w:p>
+        </w:tc>
+        <w:tc>
+          <w:tcPr>
+            <w:tcW w:w="147.15pt" w:type="dxa"/>
+          </w:tcPr>
+          <w:p/>
+        </w:tc>
+        <w:tc>
+          <w:tcPr>
+            <w:tcW w:w="147.15pt" w:type="dxa"/>
+          </w:tcPr>
+          <w:p/>
+        </w:tc>
+      </w:tr>
+      <w:tr>
+        <w:tc>
+          <w:tcPr>
+            <w:tcW w:w="147.10pt" w:type="dxa"/>
+          </w:tcPr>
+          <w:p>
+            <w:pPr>
+              <w:jc w:val="center"/>
+            </w:pPr>
+            <w:r>
+              <w:t>!=</w:t>
+            </w:r>
+          </w:p>
+        </w:tc>
+        <w:tc>
+          <w:tcPr>
+            <w:tcW w:w="147.15pt" w:type="dxa"/>
+          </w:tcPr>
+          <w:p/>
+        </w:tc>
+        <w:tc>
+          <w:tcPr>
+            <w:tcW w:w="147.15pt" w:type="dxa"/>
+          </w:tcPr>
+          <w:p/>
+        </w:tc>
+      </w:tr>
+      <w:tr>
+        <w:tc>
+          <w:tcPr>
+            <w:tcW w:w="147.10pt" w:type="dxa"/>
+          </w:tcPr>
+          <w:p>
+            <w:pPr>
+              <w:jc w:val="center"/>
+            </w:pPr>
+            <w:r>
+              <w:t>&gt;</w:t>
+            </w:r>
+          </w:p>
+        </w:tc>
+        <w:tc>
+          <w:tcPr>
+            <w:tcW w:w="147.15pt" w:type="dxa"/>
+          </w:tcPr>
+          <w:p/>
+        </w:tc>
+        <w:tc>
+          <w:tcPr>
+            <w:tcW w:w="147.15pt" w:type="dxa"/>
+          </w:tcPr>
+          <w:p/>
+        </w:tc>
+      </w:tr>
+      <w:tr>
+        <w:tc>
+          <w:tcPr>
+            <w:tcW w:w="147.10pt" w:type="dxa"/>
+          </w:tcPr>
+          <w:p>
+            <w:pPr>
+              <w:jc w:val="center"/>
+            </w:pPr>
+            <w:r>
+              <w:t>&lt;</w:t>
+            </w:r>
+          </w:p>
+        </w:tc>
+        <w:tc>
+          <w:tcPr>
+            <w:tcW w:w="147.15pt" w:type="dxa"/>
+          </w:tcPr>
+          <w:p/>
+        </w:tc>
+        <w:tc>
+          <w:tcPr>
+            <w:tcW w:w="147.15pt" w:type="dxa"/>
+          </w:tcPr>
+          <w:p/>
+        </w:tc>
+      </w:tr>
+      <w:tr>
+        <w:tc>
+          <w:tcPr>
+            <w:tcW w:w="147.10pt" w:type="dxa"/>
+          </w:tcPr>
+          <w:p>
+            <w:pPr>
+              <w:jc w:val="center"/>
+            </w:pPr>
+            <w:r>
+              <w:t>&gt;=</w:t>
+            </w:r>
+          </w:p>
+        </w:tc>
+        <w:tc>
+          <w:tcPr>
+            <w:tcW w:w="147.15pt" w:type="dxa"/>
+          </w:tcPr>
+          <w:p/>
+        </w:tc>
+        <w:tc>
+          <w:tcPr>
+            <w:tcW w:w="147.15pt" w:type="dxa"/>
+          </w:tcPr>
+          <w:p/>
+        </w:tc>
+      </w:tr>
+      <w:tr>
+        <w:tc>
+          <w:tcPr>
+            <w:tcW w:w="147.10pt" w:type="dxa"/>
+          </w:tcPr>
+          <w:p>
+            <w:pPr>
+              <w:jc w:val="center"/>
+            </w:pPr>
+            <w:r>
+              <w:t>&lt;=</w:t>
+            </w:r>
+          </w:p>
+        </w:tc>
+        <w:tc>
+          <w:tcPr>
+            <w:tcW w:w="147.15pt" w:type="dxa"/>
+          </w:tcPr>
+          <w:p/>
+        </w:tc>
+        <w:tc>
+          <w:tcPr>
+            <w:tcW w:w="147.15pt" w:type="dxa"/>
+          </w:tcPr>
+          <w:p/>
+        </w:tc>
+      </w:tr>
+    </w:tbl>
+    <w:p/>
     <w:p/>
     <w:sectPr>
-      <w:headerReference w:type="default" r:id="rId40"/>
-      <w:footerReference w:type="default" r:id="rId41"/>
+      <w:headerReference w:type="default" r:id="rId41"/>
+      <w:footerReference w:type="default" r:id="rId42"/>
       <w:pgSz w:w="612pt" w:h="792pt"/>
       <w:pgMar w:top="70.85pt" w:right="85.05pt" w:bottom="70.85pt" w:left="85.05pt" w:header="36pt" w:footer="35.40pt" w:gutter="0pt"/>
       <w:cols w:space="36pt"/>

</xml_diff>

<commit_message>
Se agrega una portada al pdf.
</commit_message>
<xml_diff>
--- a/teoria/Facil_Java_manual_JorgeMoya.docx
+++ b/teoria/Facil_Java_manual_JorgeMoya.docx
@@ -6,7 +6,7 @@
       <mc:Choice Requires="v"/>
       <mc:Fallback>
         <w:drawing>
-          <wp:inline distT="0" distB="0" distL="0" distR="0" wp14:anchorId="4C156875" wp14:editId="6C55307C">
+          <wp:inline distT="0" distB="0" distL="0" distR="0" wp14:anchorId="48B0A731" wp14:editId="3C0AE6E8">
             <wp:extent cx="0" cy="0"/>
             <wp:effectExtent l="0" t="0" r="0" b="0"/>
             <wp:docPr id="1" name="Rectangle 1">
@@ -60,7 +60,7 @@
   <w:body>
     <w:p>
       <w:pPr>
-        <w:ind w:start="-80.95pt"/>
+        <w:ind w:start="-85.05pt"/>
         <w:sectPr>
           <w:footerReference w:type="default" r:id="rId8"/>
           <w:pgSz w:w="612pt" w:h="792pt"/>
@@ -76,9 +76,9 @@
           <w:noProof/>
         </w:rPr>
         <w:drawing>
-          <wp:inline distT="0" distB="0" distL="0" distR="0" wp14:anchorId="3B4F3870" wp14:editId="17C3B2CD">
-            <wp:extent cx="7803580" cy="7803580"/>
-            <wp:effectExtent l="0" t="0" r="6985" b="6985"/>
+          <wp:inline distT="0" distB="0" distL="0" distR="0" wp14:anchorId="3B4F3870" wp14:editId="4F9186F0">
+            <wp:extent cx="7803313" cy="10098405"/>
+            <wp:effectExtent l="0" t="0" r="7620" b="0"/>
             <wp:docPr id="3" name="Imagen 3"/>
             <wp:cNvGraphicFramePr>
               <a:graphicFrameLocks xmlns:a="http://purl.oclc.org/ooxml/drawingml/main" noChangeAspect="1"/>
@@ -91,7 +91,7 @@
                     <pic:cNvPicPr/>
                   </pic:nvPicPr>
                   <pic:blipFill>
-                    <a:blip r:embed="rId9" cstate="print">
+                    <a:blip r:embed="rId9">
                       <a:extLst>
                         <a:ext uri="{28A0092B-C50C-407E-A947-70E740481C1C}">
                           <a14:useLocalDpi xmlns:a14="http://schemas.microsoft.com/office/drawing/2010/main" val="0"/>
@@ -105,7 +105,7 @@
                   <pic:spPr>
                     <a:xfrm>
                       <a:off x="0" y="0"/>
-                      <a:ext cx="7803580" cy="7803580"/>
+                      <a:ext cx="7809351" cy="10106219"/>
                     </a:xfrm>
                     <a:prstGeom prst="rect">
                       <a:avLst/>
@@ -5225,13 +5225,27 @@
           <w:tcPr>
             <w:tcW w:w="147.15pt" w:type="dxa"/>
           </w:tcPr>
-          <w:p/>
+          <w:p>
+            <w:pPr>
+              <w:jc w:val="center"/>
+            </w:pPr>
+            <w:r>
+              <w:t>Igual a</w:t>
+            </w:r>
+          </w:p>
         </w:tc>
         <w:tc>
           <w:tcPr>
             <w:tcW w:w="147.15pt" w:type="dxa"/>
           </w:tcPr>
-          <w:p/>
+          <w:p>
+            <w:pPr>
+              <w:jc w:val="center"/>
+            </w:pPr>
+            <w:r>
+              <w:t>A == b</w:t>
+            </w:r>
+          </w:p>
         </w:tc>
       </w:tr>
       <w:tr>
@@ -5252,13 +5266,32 @@
           <w:tcPr>
             <w:tcW w:w="147.15pt" w:type="dxa"/>
           </w:tcPr>
-          <w:p/>
+          <w:p>
+            <w:pPr>
+              <w:jc w:val="center"/>
+            </w:pPr>
+            <w:r>
+              <w:t>NO es igual a</w:t>
+            </w:r>
+          </w:p>
         </w:tc>
         <w:tc>
           <w:tcPr>
             <w:tcW w:w="147.15pt" w:type="dxa"/>
           </w:tcPr>
-          <w:p/>
+          <w:p>
+            <w:pPr>
+              <w:jc w:val="center"/>
+            </w:pPr>
+            <w:proofErr w:type="gramStart"/>
+            <w:r>
+              <w:t>A !</w:t>
+            </w:r>
+            <w:proofErr w:type="gramEnd"/>
+            <w:r>
+              <w:t>= b</w:t>
+            </w:r>
+          </w:p>
         </w:tc>
       </w:tr>
       <w:tr>
@@ -5279,13 +5312,27 @@
           <w:tcPr>
             <w:tcW w:w="147.15pt" w:type="dxa"/>
           </w:tcPr>
-          <w:p/>
+          <w:p>
+            <w:pPr>
+              <w:jc w:val="center"/>
+            </w:pPr>
+            <w:r>
+              <w:t>Mayor que</w:t>
+            </w:r>
+          </w:p>
         </w:tc>
         <w:tc>
           <w:tcPr>
             <w:tcW w:w="147.15pt" w:type="dxa"/>
           </w:tcPr>
-          <w:p/>
+          <w:p>
+            <w:pPr>
+              <w:jc w:val="center"/>
+            </w:pPr>
+            <w:r>
+              <w:t>A &gt; b</w:t>
+            </w:r>
+          </w:p>
         </w:tc>
       </w:tr>
       <w:tr>
@@ -5306,13 +5353,27 @@
           <w:tcPr>
             <w:tcW w:w="147.15pt" w:type="dxa"/>
           </w:tcPr>
-          <w:p/>
+          <w:p>
+            <w:pPr>
+              <w:jc w:val="center"/>
+            </w:pPr>
+            <w:r>
+              <w:t>Menor que</w:t>
+            </w:r>
+          </w:p>
         </w:tc>
         <w:tc>
           <w:tcPr>
             <w:tcW w:w="147.15pt" w:type="dxa"/>
           </w:tcPr>
-          <w:p/>
+          <w:p>
+            <w:pPr>
+              <w:jc w:val="center"/>
+            </w:pPr>
+            <w:r>
+              <w:t>A &lt; b</w:t>
+            </w:r>
+          </w:p>
         </w:tc>
       </w:tr>
       <w:tr>
@@ -5333,13 +5394,27 @@
           <w:tcPr>
             <w:tcW w:w="147.15pt" w:type="dxa"/>
           </w:tcPr>
-          <w:p/>
+          <w:p>
+            <w:pPr>
+              <w:jc w:val="center"/>
+            </w:pPr>
+            <w:r>
+              <w:t>Mayor o Igual que</w:t>
+            </w:r>
+          </w:p>
         </w:tc>
         <w:tc>
           <w:tcPr>
             <w:tcW w:w="147.15pt" w:type="dxa"/>
           </w:tcPr>
-          <w:p/>
+          <w:p>
+            <w:pPr>
+              <w:jc w:val="center"/>
+            </w:pPr>
+            <w:r>
+              <w:t>A &gt;= b</w:t>
+            </w:r>
+          </w:p>
         </w:tc>
       </w:tr>
       <w:tr>
@@ -5360,21 +5435,131 @@
           <w:tcPr>
             <w:tcW w:w="147.15pt" w:type="dxa"/>
           </w:tcPr>
-          <w:p/>
+          <w:p>
+            <w:pPr>
+              <w:jc w:val="center"/>
+            </w:pPr>
+            <w:r>
+              <w:t>Menor o igual que</w:t>
+            </w:r>
+          </w:p>
         </w:tc>
         <w:tc>
           <w:tcPr>
             <w:tcW w:w="147.15pt" w:type="dxa"/>
           </w:tcPr>
-          <w:p/>
+          <w:p>
+            <w:pPr>
+              <w:jc w:val="center"/>
+            </w:pPr>
+            <w:r>
+              <w:t>A &lt;= b</w:t>
+            </w:r>
+          </w:p>
         </w:tc>
       </w:tr>
     </w:tbl>
     <w:p/>
-    <w:p/>
+    <w:p>
+      <w:pPr>
+        <w:pStyle w:val="Titulo3"/>
+      </w:pPr>
+      <w:r>
+        <w:t>Ejemplo</w:t>
+      </w:r>
+    </w:p>
+    <w:p>
+      <w:pPr>
+        <w:jc w:val="center"/>
+      </w:pPr>
+      <w:r>
+        <w:rPr>
+          <w:noProof/>
+        </w:rPr>
+        <w:drawing>
+          <wp:inline distT="0" distB="0" distL="0" distR="0" wp14:anchorId="4C7DA73F" wp14:editId="15576E35">
+            <wp:extent cx="4859079" cy="1616075"/>
+            <wp:effectExtent l="38100" t="38100" r="36830" b="41275"/>
+            <wp:docPr id="34" name="Imagen 34"/>
+            <wp:cNvGraphicFramePr>
+              <a:graphicFrameLocks xmlns:a="http://purl.oclc.org/ooxml/drawingml/main" noChangeAspect="1"/>
+            </wp:cNvGraphicFramePr>
+            <a:graphic xmlns:a="http://purl.oclc.org/ooxml/drawingml/main">
+              <a:graphicData uri="http://purl.oclc.org/ooxml/drawingml/picture">
+                <pic:pic xmlns:pic="http://purl.oclc.org/ooxml/drawingml/picture">
+                  <pic:nvPicPr>
+                    <pic:cNvPr id="34" name="Imagen 34"/>
+                    <pic:cNvPicPr/>
+                  </pic:nvPicPr>
+                  <pic:blipFill rotWithShape="1">
+                    <a:blip r:embed="rId41" cstate="print">
+                      <a:extLst>
+                        <a:ext uri="{28A0092B-C50C-407E-A947-70E740481C1C}">
+                          <a14:useLocalDpi xmlns:a14="http://schemas.microsoft.com/office/drawing/2010/main" val="0"/>
+                        </a:ext>
+                      </a:extLst>
+                    </a:blip>
+                    <a:srcRect l="6.631%" t="24.025%" r="6.773%" b="14.073%"/>
+                    <a:stretch/>
+                  </pic:blipFill>
+                  <pic:spPr bwMode="auto">
+                    <a:xfrm>
+                      <a:off x="0" y="0"/>
+                      <a:ext cx="4859855" cy="1616333"/>
+                    </a:xfrm>
+                    <a:prstGeom prst="rect">
+                      <a:avLst/>
+                    </a:prstGeom>
+                    <a:solidFill>
+                      <a:srgbClr val="FFFFFF"/>
+                    </a:solidFill>
+                    <a:ln w="28575">
+                      <a:solidFill>
+                        <a:schemeClr val="accent2"/>
+                      </a:solidFill>
+                    </a:ln>
+                    <a:extLst>
+                      <a:ext uri="{53640926-AAD7-44D8-BBD7-CCE9431645EC}">
+                        <a14:shadowObscured xmlns:a14="http://schemas.microsoft.com/office/drawing/2010/main"/>
+                      </a:ext>
+                    </a:extLst>
+                  </pic:spPr>
+                </pic:pic>
+              </a:graphicData>
+            </a:graphic>
+          </wp:inline>
+        </w:drawing>
+      </w:r>
+    </w:p>
+    <w:p>
+      <w:pPr>
+        <w:suppressAutoHyphens w:val="0"/>
+        <w:spacing w:after="0pt" w:line="12pt" w:lineRule="auto"/>
+      </w:pPr>
+      <w:r>
+        <w:br w:type="page"/>
+      </w:r>
+    </w:p>
+    <w:p>
+      <w:pPr>
+        <w:pStyle w:val="subtitulos"/>
+      </w:pPr>
+      <w:r>
+        <w:lastRenderedPageBreak/>
+        <w:t>Operadores lógicos</w:t>
+      </w:r>
+    </w:p>
+    <w:p>
+      <w:r>
+        <w:t xml:space="preserve">Los operadores lógicos en Java </w:t>
+      </w:r>
+      <w:r>
+        <w:t>se usan para combinar expresiones booleanas</w:t>
+      </w:r>
+    </w:p>
     <w:sectPr>
-      <w:headerReference w:type="default" r:id="rId41"/>
-      <w:footerReference w:type="default" r:id="rId42"/>
+      <w:headerReference w:type="default" r:id="rId42"/>
+      <w:footerReference w:type="default" r:id="rId43"/>
       <w:pgSz w:w="612pt" w:h="792pt"/>
       <w:pgMar w:top="70.85pt" w:right="85.05pt" w:bottom="70.85pt" w:left="85.05pt" w:header="36pt" w:footer="35.40pt" w:gutter="0pt"/>
       <w:cols w:space="36pt"/>

</xml_diff>